<commit_message>
Added in feedback from gregory and added in objectives
</commit_message>
<xml_diff>
--- a/Week 9 Literature Review.docx
+++ b/Week 9 Literature Review.docx
@@ -352,6 +352,30 @@
           <w:rFonts w:ascii="Arial" w:hAnsi="Arial" w:cs="Arial"/>
         </w:rPr>
       </w:pPr>
+      <w:r>
+        <w:rPr>
+          <w:rFonts w:ascii="Arial" w:hAnsi="Arial" w:cs="Arial"/>
+        </w:rPr>
+        <w:t>The plan th</w:t>
+      </w:r>
+      <w:r>
+        <w:rPr>
+          <w:rFonts w:ascii="Arial" w:hAnsi="Arial" w:cs="Arial"/>
+        </w:rPr>
+        <w:t>at was decided on was too create the algorithm and application simultaneously so that the application stays close to the algorithm</w:t>
+      </w:r>
+      <w:r>
+        <w:rPr>
+          <w:rFonts w:ascii="Arial" w:hAnsi="Arial" w:cs="Arial"/>
+        </w:rPr>
+        <w:t xml:space="preserve">. This means that once it has been decided on how certain part of the algorithm works that part of the system which it tests will be coded. Therefore this is how the plan </w:t>
+      </w:r>
+      <w:r>
+        <w:rPr>
+          <w:rFonts w:ascii="Arial" w:hAnsi="Arial" w:cs="Arial"/>
+        </w:rPr>
+        <w:t>will look:</w:t>
+      </w:r>
     </w:p>
     <w:p>
       <w:pPr>
@@ -370,15 +394,28 @@
     </w:p>
     <w:p>
       <w:pPr>
-        <w:rPr>
-          <w:rFonts w:ascii="Arial" w:hAnsi="Arial" w:cs="Arial"/>
-        </w:rPr>
-      </w:pPr>
-      <w:r>
-        <w:rPr>
-          <w:rFonts w:ascii="Arial" w:hAnsi="Arial" w:cs="Arial"/>
-        </w:rPr>
-        <w:t>The way that this project will be through two major ways the first being that the maps will be evaluated will be through users testing the maps that are generated by the programme the users will all have experience with playing escort mission maps and will fill out a survey after looking through the maps. The survey will be closed questions with questions such as: Is</w:t>
+        <w:jc w:val="both"/>
+        <w:rPr>
+          <w:rFonts w:ascii="Arial" w:hAnsi="Arial" w:cs="Arial"/>
+        </w:rPr>
+      </w:pPr>
+      <w:r>
+        <w:rPr>
+          <w:rFonts w:ascii="Arial" w:hAnsi="Arial" w:cs="Arial"/>
+        </w:rPr>
+        <w:t xml:space="preserve">The way that this project will be </w:t>
+      </w:r>
+      <w:r>
+        <w:rPr>
+          <w:rFonts w:ascii="Arial" w:hAnsi="Arial" w:cs="Arial"/>
+        </w:rPr>
+        <w:t xml:space="preserve">evaluated is </w:t>
+      </w:r>
+      <w:r>
+        <w:rPr>
+          <w:rFonts w:ascii="Arial" w:hAnsi="Arial" w:cs="Arial"/>
+        </w:rPr>
+        <w:t>through two major ways the first being that the maps will be evaluated will be through users testing the maps that are generated by the programme the users will all have experience with playing escort mission maps and will fill out a survey after looking through the maps. The survey will be closed questions with questions such as: Is</w:t>
       </w:r>
       <w:r>
         <w:rPr>
@@ -409,6 +446,18 @@
           <w:rFonts w:ascii="Arial" w:hAnsi="Arial" w:cs="Arial"/>
         </w:rPr>
         <w:t xml:space="preserve"> algorithm then it would be judged to be a successful. From this point if the algorithm is classed as successful the procedurally generated maps will use the algorithm to generate better maps. </w:t>
+      </w:r>
+      <w:r>
+        <w:rPr>
+          <w:rFonts w:ascii="Arial" w:hAnsi="Arial" w:cs="Arial"/>
+        </w:rPr>
+        <w:t xml:space="preserve">The other </w:t>
+      </w:r>
+      <w:r>
+        <w:rPr>
+          <w:rFonts w:ascii="Arial" w:hAnsi="Arial" w:cs="Arial"/>
+        </w:rPr>
+        <w:t xml:space="preserve">way that the project will be </w:t>
       </w:r>
       <w:bookmarkStart w:id="0" w:name="_GoBack"/>
       <w:bookmarkEnd w:id="0"/>
@@ -416,29 +465,100 @@
         <w:rPr>
           <w:rFonts w:ascii="Arial" w:hAnsi="Arial" w:cs="Arial"/>
         </w:rPr>
-        <w:t xml:space="preserve"> </w:t>
-      </w:r>
-      <w:r>
-        <w:rPr>
-          <w:rFonts w:ascii="Arial" w:hAnsi="Arial" w:cs="Arial"/>
-        </w:rPr>
-        <w:t xml:space="preserve"> </w:t>
-      </w:r>
-    </w:p>
-    <w:p>
-      <w:pPr>
-        <w:rPr>
-          <w:rFonts w:ascii="Arial" w:hAnsi="Arial" w:cs="Arial"/>
-          <w:b/>
-        </w:rPr>
-      </w:pPr>
-      <w:r>
-        <w:rPr>
-          <w:rFonts w:ascii="Arial" w:hAnsi="Arial" w:cs="Arial"/>
-          <w:b/>
-        </w:rPr>
-        <w:t>Aims and Objective:</w:t>
-      </w:r>
+        <w:t xml:space="preserve">evaluated is through testing pre-existing maps through the algorithm that has been created. While this is not the main way of testing the project it will allow a final evaluation for the project and add consistency to the results that were produced.    </w:t>
+      </w:r>
+    </w:p>
+    <w:p>
+      <w:pPr>
+        <w:rPr>
+          <w:rFonts w:ascii="Arial" w:hAnsi="Arial" w:cs="Arial"/>
+          <w:b/>
+        </w:rPr>
+      </w:pPr>
+      <w:r>
+        <w:rPr>
+          <w:rFonts w:ascii="Arial" w:hAnsi="Arial" w:cs="Arial"/>
+          <w:b/>
+        </w:rPr>
+        <w:t>Aims and Objective</w:t>
+      </w:r>
+      <w:r>
+        <w:rPr>
+          <w:rFonts w:ascii="Arial" w:hAnsi="Arial" w:cs="Arial"/>
+          <w:b/>
+        </w:rPr>
+        <w:t>s</w:t>
+      </w:r>
+      <w:r>
+        <w:rPr>
+          <w:rFonts w:ascii="Arial" w:hAnsi="Arial" w:cs="Arial"/>
+          <w:b/>
+        </w:rPr>
+        <w:t>:</w:t>
+      </w:r>
+    </w:p>
+    <w:p>
+      <w:pPr>
+        <w:rPr>
+          <w:rFonts w:ascii="Arial" w:hAnsi="Arial" w:cs="Arial"/>
+        </w:rPr>
+      </w:pPr>
+      <w:r>
+        <w:rPr>
+          <w:rFonts w:ascii="Arial" w:hAnsi="Arial" w:cs="Arial"/>
+        </w:rPr>
+        <w:t>The objectives of this project are to create an algorithm that can test escort mission maps successfully and give an overall rating of the map. The other objective of this project is to create procedurally generated</w:t>
+      </w:r>
+      <w:r>
+        <w:rPr>
+          <w:rFonts w:ascii="Arial" w:hAnsi="Arial" w:cs="Arial"/>
+        </w:rPr>
+        <w:t xml:space="preserve"> maps that</w:t>
+      </w:r>
+      <w:r>
+        <w:rPr>
+          <w:rFonts w:ascii="Arial" w:hAnsi="Arial" w:cs="Arial"/>
+        </w:rPr>
+        <w:t xml:space="preserve"> adheres to </w:t>
+      </w:r>
+      <w:r>
+        <w:rPr>
+          <w:rFonts w:ascii="Arial" w:hAnsi="Arial" w:cs="Arial"/>
+        </w:rPr>
+        <w:t>the</w:t>
+      </w:r>
+      <w:r>
+        <w:rPr>
+          <w:rFonts w:ascii="Arial" w:hAnsi="Arial" w:cs="Arial"/>
+        </w:rPr>
+        <w:t xml:space="preserve"> algorithm</w:t>
+      </w:r>
+      <w:r>
+        <w:rPr>
+          <w:rFonts w:ascii="Arial" w:hAnsi="Arial" w:cs="Arial"/>
+        </w:rPr>
+        <w:t xml:space="preserve"> that was created. </w:t>
+      </w:r>
+    </w:p>
+    <w:p>
+      <w:pPr>
+        <w:rPr>
+          <w:rFonts w:ascii="Arial" w:hAnsi="Arial" w:cs="Arial"/>
+        </w:rPr>
+      </w:pPr>
+      <w:r>
+        <w:rPr>
+          <w:rFonts w:ascii="Arial" w:hAnsi="Arial" w:cs="Arial"/>
+        </w:rPr>
+        <w:t xml:space="preserve">The aims from this project are too increase </w:t>
+      </w:r>
+    </w:p>
+    <w:p>
+      <w:pPr>
+        <w:rPr>
+          <w:rFonts w:ascii="Arial" w:hAnsi="Arial" w:cs="Arial"/>
+        </w:rPr>
+      </w:pPr>
     </w:p>
     <w:p>
       <w:pPr>

</xml_diff>